<commit_message>
Meara - testplan, userclient review, timesheet
</commit_message>
<xml_diff>
--- a/RequirementsSpecification/Requirements Specification.docx
+++ b/RequirementsSpecification/Requirements Specification.docx
@@ -548,7 +548,25 @@
           <w:szCs w:val="20"/>
           <w:lang w:eastAsia="en-CA"/>
         </w:rPr>
-        <w:t>ne-shot non-encrypted passwords to implement security for the students submitting the assignments.  The passwords will be generated by the lecturer by means of the system and then handed out or email to the students.</w:t>
+        <w:t>ne-shot non-encrypted passwords to implement security for the students submitting the assignments.  The passwords will be generated by the lecturer by means of the system and then handed out or email</w:t>
+      </w:r>
+      <w:r>
+        <w:rPr>
+          <w:rFonts w:eastAsia="Times New Roman" w:cstheme="minorHAnsi"/>
+          <w:sz w:val="20"/>
+          <w:szCs w:val="20"/>
+          <w:lang w:eastAsia="en-CA"/>
+        </w:rPr>
+        <w:t>ed</w:t>
+      </w:r>
+      <w:r>
+        <w:rPr>
+          <w:rFonts w:eastAsia="Times New Roman" w:cstheme="minorHAnsi"/>
+          <w:sz w:val="20"/>
+          <w:szCs w:val="20"/>
+          <w:lang w:eastAsia="en-CA"/>
+        </w:rPr>
+        <w:t xml:space="preserve"> to the students.</w:t>
       </w:r>
     </w:p>
     <w:p>
@@ -905,8 +923,6 @@
         </w:rPr>
         <w:t>Module Guide</w:t>
       </w:r>
-      <w:bookmarkStart w:id="0" w:name="_GoBack"/>
-      <w:bookmarkEnd w:id="0"/>
       <w:r>
         <w:rPr>
           <w:rFonts w:asciiTheme="minorHAnsi" w:hAnsiTheme="minorHAnsi" w:cstheme="minorHAnsi"/>
@@ -956,6 +972,15 @@
         </w:rPr>
         <w:t>Automated Testing system</w:t>
       </w:r>
+      <w:r>
+        <w:rPr>
+          <w:rFonts w:eastAsia="Times New Roman" w:cstheme="minorHAnsi"/>
+          <w:sz w:val="20"/>
+          <w:szCs w:val="20"/>
+          <w:lang w:eastAsia="en-CA"/>
+        </w:rPr>
+        <w:t xml:space="preserve"> to test the Submission system</w:t>
+      </w:r>
     </w:p>
     <w:p>
       <w:pPr>
@@ -1134,7 +1159,12 @@
         </w:numPr>
       </w:pPr>
       <w:r>
-        <w:t xml:space="preserve">A Submit Client program that will be used by the students to </w:t>
+        <w:t>A Submi</w:t>
+      </w:r>
+      <w:bookmarkStart w:id="0" w:name="_GoBack"/>
+      <w:bookmarkEnd w:id="0"/>
+      <w:r>
+        <w:t xml:space="preserve">t Client program that will be used by the students to </w:t>
       </w:r>
       <w:r>
         <w:t>confirm</w:t>
@@ -1317,7 +1347,15 @@
       </w:pPr>
       <w:r>
         <w:lastRenderedPageBreak/>
-        <w:t>System Design of Automated Testing system</w:t>
+        <w:t xml:space="preserve">System Design of Automated </w:t>
+      </w:r>
+      <w:proofErr w:type="gramStart"/>
+      <w:r>
+        <w:t>Testing</w:t>
+      </w:r>
+      <w:proofErr w:type="gramEnd"/>
+      <w:r>
+        <w:t xml:space="preserve"> system</w:t>
       </w:r>
     </w:p>
     <w:p>

</xml_diff>